<commit_message>
create group on word file
</commit_message>
<xml_diff>
--- a/Lab2.docx
+++ b/Lab2.docx
@@ -27,7 +27,6 @@
           <w:rFonts w:ascii="Times New Roman" w:hAnsi="Times New Roman" w:cs="Times New Roman"/>
           <w:sz w:val="28"/>
           <w:szCs w:val="28"/>
-          <w:lang w:val="en-US"/>
         </w:rPr>
       </w:pPr>
       <w:r>
@@ -39,32 +38,51 @@
         <w:t xml:space="preserve">Лабораторная № </w:t>
       </w:r>
       <w:r>
+        <w:rPr>
+          <w:rFonts w:ascii="Times New Roman" w:hAnsi="Times New Roman" w:cs="Times New Roman"/>
+          <w:sz w:val="28"/>
+          <w:szCs w:val="28"/>
+        </w:rPr>
+        <w:t>2</w:t>
+      </w:r>
+    </w:p>
+    <w:p>
+      <w:pPr>
+        <w:jc w:val="center"/>
         <w:rPr>
           <w:rFonts w:ascii="Times New Roman" w:hAnsi="Times New Roman" w:cs="Times New Roman"/>
           <w:sz w:val="28"/>
           <w:szCs w:val="28"/>
           <w:lang w:val="en-US"/>
         </w:rPr>
-        <w:t>2</w:t>
-      </w:r>
-    </w:p>
-    <w:p>
-      <w:pPr>
-        <w:jc w:val="center"/>
+      </w:pPr>
+      <w:r>
         <w:rPr>
           <w:rFonts w:ascii="Times New Roman" w:hAnsi="Times New Roman" w:cs="Times New Roman"/>
           <w:sz w:val="28"/>
           <w:szCs w:val="28"/>
         </w:rPr>
-      </w:pPr>
+        <w:t>Казаков Андрей</w:t>
+      </w:r>
       <w:r>
         <w:rPr>
           <w:rFonts w:ascii="Times New Roman" w:hAnsi="Times New Roman" w:cs="Times New Roman"/>
           <w:sz w:val="28"/>
           <w:szCs w:val="28"/>
         </w:rPr>
-        <w:t>Казаков Андрей</w:t>
-      </w:r>
+        <w:t xml:space="preserve"> </w:t>
+      </w:r>
+      <w:r>
+        <w:rPr>
+          <w:rFonts w:ascii="Times New Roman" w:hAnsi="Times New Roman" w:cs="Times New Roman"/>
+          <w:sz w:val="28"/>
+          <w:szCs w:val="28"/>
+          <w:lang w:val="en-US"/>
+        </w:rPr>
+        <w:t>6313</w:t>
+      </w:r>
+      <w:bookmarkStart w:id="0" w:name="_GoBack"/>
+      <w:bookmarkEnd w:id="0"/>
     </w:p>
     <w:p>
       <w:pPr>
@@ -232,8 +250,10 @@
       <w:r>
         <w:rPr>
           <w:rFonts w:ascii="Times New Roman" w:hAnsi="Times New Roman" w:cs="Times New Roman"/>
-          <w:sz w:val="24"/>
-          <w:szCs w:val="24"/>
+          <w:noProof/>
+          <w:sz w:val="24"/>
+          <w:szCs w:val="24"/>
+          <w:lang w:eastAsia="ru-RU"/>
         </w:rPr>
         <w:drawing>
           <wp:inline distT="0" distB="0" distL="0" distR="0" wp14:anchorId="1C84BBA0" wp14:editId="5462D6AB">
@@ -300,8 +320,10 @@
       <w:r>
         <w:rPr>
           <w:rFonts w:ascii="Times New Roman" w:hAnsi="Times New Roman" w:cs="Times New Roman"/>
-          <w:sz w:val="24"/>
-          <w:szCs w:val="24"/>
+          <w:noProof/>
+          <w:sz w:val="24"/>
+          <w:szCs w:val="24"/>
+          <w:lang w:eastAsia="ru-RU"/>
         </w:rPr>
         <w:drawing>
           <wp:inline distT="0" distB="0" distL="0" distR="0" wp14:anchorId="06CC65B2" wp14:editId="36D2EC4A">
@@ -403,8 +425,10 @@
       <w:r>
         <w:rPr>
           <w:rFonts w:ascii="Times New Roman" w:hAnsi="Times New Roman" w:cs="Times New Roman"/>
-          <w:sz w:val="24"/>
-          <w:szCs w:val="24"/>
+          <w:noProof/>
+          <w:sz w:val="24"/>
+          <w:szCs w:val="24"/>
+          <w:lang w:eastAsia="ru-RU"/>
         </w:rPr>
         <w:lastRenderedPageBreak/>
         <w:drawing>
@@ -473,8 +497,10 @@
       <w:r>
         <w:rPr>
           <w:rFonts w:ascii="Times New Roman" w:hAnsi="Times New Roman" w:cs="Times New Roman"/>
-          <w:sz w:val="24"/>
-          <w:szCs w:val="24"/>
+          <w:noProof/>
+          <w:sz w:val="24"/>
+          <w:szCs w:val="24"/>
+          <w:lang w:eastAsia="ru-RU"/>
         </w:rPr>
         <w:drawing>
           <wp:inline distT="0" distB="0" distL="0" distR="0" wp14:anchorId="22FE03AA" wp14:editId="1C5F1245">
@@ -568,9 +594,10 @@
       <w:r>
         <w:rPr>
           <w:rFonts w:ascii="Times New Roman" w:hAnsi="Times New Roman" w:cs="Times New Roman"/>
-          <w:sz w:val="24"/>
-          <w:szCs w:val="24"/>
-          <w:lang w:val="en-US"/>
+          <w:noProof/>
+          <w:sz w:val="24"/>
+          <w:szCs w:val="24"/>
+          <w:lang w:eastAsia="ru-RU"/>
         </w:rPr>
         <w:drawing>
           <wp:inline distT="0" distB="0" distL="0" distR="0" wp14:anchorId="0187E489" wp14:editId="65A5EE8D">
@@ -638,9 +665,10 @@
       <w:r>
         <w:rPr>
           <w:rFonts w:ascii="Times New Roman" w:hAnsi="Times New Roman" w:cs="Times New Roman"/>
-          <w:sz w:val="24"/>
-          <w:szCs w:val="24"/>
-          <w:lang w:val="en-US"/>
+          <w:noProof/>
+          <w:sz w:val="24"/>
+          <w:szCs w:val="24"/>
+          <w:lang w:eastAsia="ru-RU"/>
         </w:rPr>
         <w:lastRenderedPageBreak/>
         <w:drawing>
@@ -837,8 +865,6 @@
         </w:rPr>
         <w:t>параллельное программирование важно для более эффективного выполнения поставленной задачи.</w:t>
       </w:r>
-      <w:bookmarkStart w:id="0" w:name="_GoBack"/>
-      <w:bookmarkEnd w:id="0"/>
     </w:p>
     <w:sectPr>
       <w:pgSz w:w="11906" w:h="16838"/>

</xml_diff>